<commit_message>
feat(ocr,doc): enhance OCR preprocessing and enforce fixed-structure Word output
Co-authored-by: zoobgod <zoomzoob@gmail.com>
</commit_message>
<xml_diff>
--- a/templates/coa_template.docx
+++ b/templates/coa_template.docx
@@ -12,7 +12,7 @@
           <w:b/>
           <w:sz w:val="32"/>
         </w:rPr>
-        <w:t>{{ title }}</w:t>
+        <w:t>СЕРТИФИКАТ АНАЛИЗА</w:t>
       </w:r>
     </w:p>
     <w:p>
@@ -23,9 +23,9 @@
         <w:rPr>
           <w:rFonts w:ascii="Times New Roman" w:hAnsi="Times New Roman"/>
           <w:color w:val="646464"/>
-          <w:sz w:val="24"/>
+          <w:sz w:val="22"/>
         </w:rPr>
-        <w:t>{{ subtitle }}</w:t>
+        <w:t>(Перевод на русский язык)</w:t>
       </w:r>
     </w:p>
     <w:p/>
@@ -112,9 +112,22 @@
       <w:r>
         <w:rPr>
           <w:color w:val="B4B4B4"/>
-          <w:sz w:val="16"/>
+          <w:sz w:val="14"/>
         </w:rPr>
-        <w:t>────────────────────────────────────────────────────────────</w:t>
+        <w:t>──────────────────────────────────────────────────────────────────────</w:t>
+      </w:r>
+    </w:p>
+    <w:p>
+      <w:pPr>
+        <w:spacing w:before="200" w:after="80"/>
+      </w:pPr>
+      <w:r>
+        <w:rPr>
+          <w:rFonts w:ascii="Times New Roman" w:hAnsi="Times New Roman"/>
+          <w:b/>
+          <w:sz w:val="24"/>
+        </w:rPr>
+        <w:t>Наименование документа</w:t>
       </w:r>
     </w:p>
     <w:p>
@@ -123,7 +136,205 @@
           <w:rFonts w:ascii="Times New Roman" w:hAnsi="Times New Roman"/>
           <w:sz w:val="22"/>
         </w:rPr>
-        <w:t>{{ translated_content }}</w:t>
+        <w:t>{{ document_title }}</w:t>
+      </w:r>
+    </w:p>
+    <w:p>
+      <w:pPr>
+        <w:spacing w:before="200" w:after="80"/>
+      </w:pPr>
+      <w:r>
+        <w:rPr>
+          <w:rFonts w:ascii="Times New Roman" w:hAnsi="Times New Roman"/>
+          <w:b/>
+          <w:sz w:val="24"/>
+        </w:rPr>
+        <w:t>Информация о компании</w:t>
+      </w:r>
+    </w:p>
+    <w:p>
+      <w:r>
+        <w:rPr>
+          <w:rFonts w:ascii="Times New Roman" w:hAnsi="Times New Roman"/>
+          <w:sz w:val="22"/>
+        </w:rPr>
+        <w:t>{{ company_info }}</w:t>
+      </w:r>
+    </w:p>
+    <w:p>
+      <w:pPr>
+        <w:spacing w:before="200" w:after="80"/>
+      </w:pPr>
+      <w:r>
+        <w:rPr>
+          <w:rFonts w:ascii="Times New Roman" w:hAnsi="Times New Roman"/>
+          <w:b/>
+          <w:sz w:val="24"/>
+        </w:rPr>
+        <w:t>Наименование продукта</w:t>
+      </w:r>
+    </w:p>
+    <w:p>
+      <w:r>
+        <w:rPr>
+          <w:rFonts w:ascii="Times New Roman" w:hAnsi="Times New Roman"/>
+          <w:sz w:val="22"/>
+        </w:rPr>
+        <w:t>{{ product_name }}</w:t>
+      </w:r>
+    </w:p>
+    <w:p>
+      <w:pPr>
+        <w:spacing w:before="200" w:after="80"/>
+      </w:pPr>
+      <w:r>
+        <w:rPr>
+          <w:rFonts w:ascii="Times New Roman" w:hAnsi="Times New Roman"/>
+          <w:b/>
+          <w:sz w:val="24"/>
+        </w:rPr>
+        <w:t>Сведения о продукте</w:t>
+      </w:r>
+    </w:p>
+    <w:p>
+      <w:r>
+        <w:rPr>
+          <w:rFonts w:ascii="Times New Roman" w:hAnsi="Times New Roman"/>
+          <w:sz w:val="22"/>
+        </w:rPr>
+        <w:t>{{ product_details }}</w:t>
+      </w:r>
+    </w:p>
+    <w:p>
+      <w:pPr>
+        <w:spacing w:before="200" w:after="80"/>
+      </w:pPr>
+      <w:r>
+        <w:rPr>
+          <w:rFonts w:ascii="Times New Roman" w:hAnsi="Times New Roman"/>
+          <w:b/>
+          <w:sz w:val="24"/>
+        </w:rPr>
+        <w:t>Информация о серии</w:t>
+      </w:r>
+    </w:p>
+    <w:p>
+      <w:r>
+        <w:rPr>
+          <w:rFonts w:ascii="Times New Roman" w:hAnsi="Times New Roman"/>
+          <w:sz w:val="22"/>
+        </w:rPr>
+        <w:t>{{ batch_info }}</w:t>
+      </w:r>
+    </w:p>
+    <w:p>
+      <w:pPr>
+        <w:spacing w:before="200" w:after="80"/>
+      </w:pPr>
+      <w:r>
+        <w:rPr>
+          <w:rFonts w:ascii="Times New Roman" w:hAnsi="Times New Roman"/>
+          <w:b/>
+          <w:sz w:val="24"/>
+        </w:rPr>
+        <w:t>Условия хранения</w:t>
+      </w:r>
+    </w:p>
+    <w:p>
+      <w:r>
+        <w:rPr>
+          <w:rFonts w:ascii="Times New Roman" w:hAnsi="Times New Roman"/>
+          <w:sz w:val="22"/>
+        </w:rPr>
+        <w:t>{{ storage_conditions }}</w:t>
+      </w:r>
+    </w:p>
+    <w:p>
+      <w:pPr>
+        <w:spacing w:before="200" w:after="80"/>
+      </w:pPr>
+      <w:r>
+        <w:rPr>
+          <w:rFonts w:ascii="Times New Roman" w:hAnsi="Times New Roman"/>
+          <w:b/>
+          <w:sz w:val="24"/>
+        </w:rPr>
+        <w:t>Результаты испытаний</w:t>
+      </w:r>
+    </w:p>
+    <w:p>
+      <w:r>
+        <w:rPr>
+          <w:rFonts w:ascii="Times New Roman" w:hAnsi="Times New Roman"/>
+          <w:sz w:val="22"/>
+        </w:rPr>
+        <w:t>{{ test_results }}</w:t>
+      </w:r>
+    </w:p>
+    <w:p>
+      <w:pPr>
+        <w:spacing w:before="200" w:after="80"/>
+      </w:pPr>
+      <w:r>
+        <w:rPr>
+          <w:rFonts w:ascii="Times New Roman" w:hAnsi="Times New Roman"/>
+          <w:b/>
+          <w:sz w:val="24"/>
+        </w:rPr>
+        <w:t>Заключение</w:t>
+      </w:r>
+    </w:p>
+    <w:p>
+      <w:r>
+        <w:rPr>
+          <w:rFonts w:ascii="Times New Roman" w:hAnsi="Times New Roman"/>
+          <w:sz w:val="22"/>
+        </w:rPr>
+        <w:t>{{ conclusion }}</w:t>
+      </w:r>
+    </w:p>
+    <w:p>
+      <w:pPr>
+        <w:spacing w:before="200" w:after="80"/>
+      </w:pPr>
+      <w:r>
+        <w:rPr>
+          <w:rFonts w:ascii="Times New Roman" w:hAnsi="Times New Roman"/>
+          <w:b/>
+          <w:sz w:val="24"/>
+        </w:rPr>
+        <w:t>Подписи</w:t>
+      </w:r>
+    </w:p>
+    <w:p>
+      <w:r>
+        <w:rPr>
+          <w:rFonts w:ascii="Times New Roman" w:hAnsi="Times New Roman"/>
+          <w:sz w:val="22"/>
+        </w:rPr>
+        <w:t>{{ signatures }}</w:t>
+      </w:r>
+    </w:p>
+    <w:p>
+      <w:pPr>
+        <w:spacing w:before="200" w:after="80"/>
+      </w:pPr>
+      <w:r>
+        <w:rPr>
+          <w:rFonts w:ascii="Times New Roman" w:hAnsi="Times New Roman"/>
+          <w:b/>
+          <w:sz w:val="24"/>
+        </w:rPr>
+        <w:t>Примечания</w:t>
+      </w:r>
+    </w:p>
+    <w:p>
+      <w:r>
+        <w:rPr>
+          <w:rFonts w:ascii="Times New Roman" w:hAnsi="Times New Roman"/>
+          <w:sz w:val="22"/>
+        </w:rPr>
+        <w:t>{{ notes }}</w:t>
       </w:r>
     </w:p>
     <w:p/>
@@ -134,9 +345,9 @@
       <w:r>
         <w:rPr>
           <w:color w:val="B4B4B4"/>
-          <w:sz w:val="16"/>
+          <w:sz w:val="14"/>
         </w:rPr>
-        <w:t>────────────────────────────────────────────────────────────</w:t>
+        <w:t>──────────────────────────────────────────────────────────────────────</w:t>
       </w:r>
     </w:p>
     <w:p>
@@ -159,7 +370,7 @@
     </w:p>
     <w:sectPr>
       <w:pgSz w:w="12240" w:h="15840"/>
-      <w:pgMar w:top="1152" w:right="1152" w:bottom="1152" w:left="1440" w:header="720" w:footer="720" w:gutter="0"/>
+      <w:pgMar w:top="1134" w:right="850" w:bottom="1134" w:left="1417" w:header="720" w:footer="720" w:gutter="0"/>
       <w:cols w:space="720"/>
       <w:docGrid w:linePitch="360"/>
     </w:sectPr>

</xml_diff>